<commit_message>
Update use cases with log extension
</commit_message>
<xml_diff>
--- a/Krav/FURPS+.docx
+++ b/Krav/FURPS+.docx
@@ -9,390 +9,8 @@
       <w:r>
         <w:t>Navision</w:t>
       </w:r>
-    </w:p>
-    <w:tbl>
-      <w:tblPr>
-        <w:tblStyle w:val="TableGrid"/>
-        <w:tblW w:w="0" w:type="auto"/>
-        <w:tblLook w:val="04A0" w:firstRow="1" w:lastRow="0" w:firstColumn="1" w:lastColumn="0" w:noHBand="0" w:noVBand="1"/>
-      </w:tblPr>
-      <w:tblGrid>
-        <w:gridCol w:w="1838"/>
-        <w:gridCol w:w="7512"/>
-      </w:tblGrid>
-      <w:tr>
-        <w:tc>
-          <w:tcPr>
-            <w:tcW w:w="1838" w:type="dxa"/>
-          </w:tcPr>
-          <w:p>
-            <w:r>
-              <w:t>Functional</w:t>
-            </w:r>
-          </w:p>
-        </w:tc>
-        <w:tc>
-          <w:tcPr>
-            <w:tcW w:w="7512" w:type="dxa"/>
-          </w:tcPr>
-          <w:p>
-            <w:pPr>
-              <w:rPr>
-                <w:lang w:val="da-DK"/>
-              </w:rPr>
-            </w:pPr>
-            <w:proofErr w:type="spellStart"/>
-            <w:r>
-              <w:rPr>
-                <w:lang w:val="da-DK"/>
-              </w:rPr>
-              <w:t>Use</w:t>
-            </w:r>
-            <w:proofErr w:type="spellEnd"/>
-            <w:r>
-              <w:rPr>
-                <w:lang w:val="da-DK"/>
-              </w:rPr>
-              <w:t xml:space="preserve"> case 3: Hent aktiv produk</w:t>
-            </w:r>
-            <w:r>
-              <w:rPr>
-                <w:lang w:val="da-DK"/>
-              </w:rPr>
-              <w:t>tions data</w:t>
-            </w:r>
-          </w:p>
-          <w:p>
-            <w:pPr>
-              <w:rPr>
-                <w:lang w:val="da-DK"/>
-              </w:rPr>
-            </w:pPr>
-            <w:proofErr w:type="spellStart"/>
-            <w:r>
-              <w:rPr>
-                <w:lang w:val="da-DK"/>
-              </w:rPr>
-              <w:t>Use</w:t>
-            </w:r>
-            <w:proofErr w:type="spellEnd"/>
-            <w:r>
-              <w:rPr>
-                <w:lang w:val="da-DK"/>
-              </w:rPr>
-              <w:t xml:space="preserve"> case 4: </w:t>
-            </w:r>
-            <w:r>
-              <w:rPr>
-                <w:lang w:val="da-DK"/>
-              </w:rPr>
-              <w:t>Send</w:t>
-            </w:r>
-            <w:r>
-              <w:rPr>
-                <w:lang w:val="da-DK"/>
-              </w:rPr>
-              <w:t xml:space="preserve"> aktiv produkt</w:t>
-            </w:r>
-            <w:r>
-              <w:rPr>
-                <w:lang w:val="da-DK"/>
-              </w:rPr>
-              <w:t>ions data</w:t>
-            </w:r>
-          </w:p>
-          <w:p>
-            <w:r>
-              <w:t xml:space="preserve">Use case 5: </w:t>
-            </w:r>
-            <w:r>
-              <w:t xml:space="preserve">Log </w:t>
-            </w:r>
-            <w:proofErr w:type="spellStart"/>
-            <w:r>
-              <w:t>gemt</w:t>
-            </w:r>
-            <w:proofErr w:type="spellEnd"/>
-            <w:r>
-              <w:t xml:space="preserve"> data</w:t>
-            </w:r>
-          </w:p>
-        </w:tc>
-      </w:tr>
-      <w:tr>
-        <w:tc>
-          <w:tcPr>
-            <w:tcW w:w="1838" w:type="dxa"/>
-          </w:tcPr>
-          <w:p>
-            <w:bookmarkStart w:id="0" w:name="_GoBack"/>
-            <w:bookmarkEnd w:id="0"/>
-            <w:r>
-              <w:t>Usability</w:t>
-            </w:r>
-          </w:p>
-        </w:tc>
-        <w:tc>
-          <w:tcPr>
-            <w:tcW w:w="7512" w:type="dxa"/>
-          </w:tcPr>
-          <w:p/>
-        </w:tc>
-      </w:tr>
-      <w:tr>
-        <w:tc>
-          <w:tcPr>
-            <w:tcW w:w="1838" w:type="dxa"/>
-          </w:tcPr>
-          <w:p>
-            <w:r>
-              <w:t>Reliability</w:t>
-            </w:r>
-          </w:p>
-        </w:tc>
-        <w:tc>
-          <w:tcPr>
-            <w:tcW w:w="7512" w:type="dxa"/>
-          </w:tcPr>
-          <w:p>
-            <w:pPr>
-              <w:rPr>
-                <w:lang w:val="da-DK"/>
-              </w:rPr>
-            </w:pPr>
-          </w:p>
-        </w:tc>
-      </w:tr>
-      <w:tr>
-        <w:tc>
-          <w:tcPr>
-            <w:tcW w:w="1838" w:type="dxa"/>
-          </w:tcPr>
-          <w:p>
-            <w:r>
-              <w:t>Performance</w:t>
-            </w:r>
-          </w:p>
-        </w:tc>
-        <w:tc>
-          <w:tcPr>
-            <w:tcW w:w="7512" w:type="dxa"/>
-          </w:tcPr>
-          <w:p>
-            <w:pPr>
-              <w:rPr>
-                <w:lang w:val="da-DK"/>
-              </w:rPr>
-            </w:pPr>
-            <w:r>
-              <w:rPr>
-                <w:lang w:val="da-DK"/>
-              </w:rPr>
-              <w:t>Forespørgsler skal tage under 10 s</w:t>
-            </w:r>
-            <w:r>
-              <w:rPr>
-                <w:lang w:val="da-DK"/>
-              </w:rPr>
-              <w:t>ec. 90% af tiden</w:t>
-            </w:r>
-          </w:p>
-        </w:tc>
-      </w:tr>
-      <w:tr>
-        <w:tc>
-          <w:tcPr>
-            <w:tcW w:w="1838" w:type="dxa"/>
-          </w:tcPr>
-          <w:p>
-            <w:r>
-              <w:t>Supportability</w:t>
-            </w:r>
-          </w:p>
-        </w:tc>
-        <w:tc>
-          <w:tcPr>
-            <w:tcW w:w="7512" w:type="dxa"/>
-          </w:tcPr>
-          <w:p/>
-        </w:tc>
-      </w:tr>
-      <w:tr>
-        <w:tc>
-          <w:tcPr>
-            <w:tcW w:w="1838" w:type="dxa"/>
-          </w:tcPr>
-          <w:p>
-            <w:r>
-              <w:t>Implementation</w:t>
-            </w:r>
-          </w:p>
-        </w:tc>
-        <w:tc>
-          <w:tcPr>
-            <w:tcW w:w="7512" w:type="dxa"/>
-          </w:tcPr>
-          <w:p>
-            <w:pPr>
-              <w:rPr>
-                <w:lang w:val="da-DK"/>
-              </w:rPr>
-            </w:pPr>
-            <w:r>
-              <w:rPr>
-                <w:lang w:val="da-DK"/>
-              </w:rPr>
-              <w:t>Hent/Send data implementeres som w</w:t>
-            </w:r>
-            <w:r>
-              <w:rPr>
-                <w:lang w:val="da-DK"/>
-              </w:rPr>
-              <w:t>ebservice</w:t>
-            </w:r>
-            <w:r>
-              <w:rPr>
-                <w:lang w:val="da-DK"/>
-              </w:rPr>
-              <w:t>s</w:t>
-            </w:r>
-            <w:r>
-              <w:rPr>
-                <w:lang w:val="da-DK"/>
-              </w:rPr>
-              <w:t xml:space="preserve"> udstillet i Dynamics NAV</w:t>
-            </w:r>
-          </w:p>
-          <w:p>
-            <w:pPr>
-              <w:rPr>
-                <w:lang w:val="da-DK"/>
-              </w:rPr>
-            </w:pPr>
-            <w:r>
-              <w:rPr>
-                <w:lang w:val="da-DK"/>
-              </w:rPr>
-              <w:t>Sprog: C/AL</w:t>
-            </w:r>
-          </w:p>
-        </w:tc>
-      </w:tr>
-      <w:tr>
-        <w:tc>
-          <w:tcPr>
-            <w:tcW w:w="1838" w:type="dxa"/>
-          </w:tcPr>
-          <w:p>
-            <w:r>
-              <w:t>Interface</w:t>
-            </w:r>
-          </w:p>
-        </w:tc>
-        <w:tc>
-          <w:tcPr>
-            <w:tcW w:w="7512" w:type="dxa"/>
-          </w:tcPr>
-          <w:p>
-            <w:pPr>
-              <w:rPr>
-                <w:lang w:val="da-DK"/>
-              </w:rPr>
-            </w:pPr>
-            <w:r>
-              <w:rPr>
-                <w:lang w:val="da-DK"/>
-              </w:rPr>
-              <w:t>Data udstilles som ODATA web services</w:t>
-            </w:r>
-          </w:p>
-          <w:p>
-            <w:pPr>
-              <w:rPr>
-                <w:lang w:val="da-DK"/>
-              </w:rPr>
-            </w:pPr>
-            <w:r>
-              <w:rPr>
-                <w:lang w:val="da-DK"/>
-              </w:rPr>
-              <w:t xml:space="preserve">Import af data som et SOAP funktionskald med et </w:t>
-            </w:r>
-            <w:proofErr w:type="gramStart"/>
-            <w:r>
-              <w:rPr>
-                <w:lang w:val="da-DK"/>
-              </w:rPr>
-              <w:t>XML dokument</w:t>
-            </w:r>
-            <w:proofErr w:type="gramEnd"/>
-            <w:r>
-              <w:rPr>
-                <w:lang w:val="da-DK"/>
-              </w:rPr>
-              <w:t xml:space="preserve"> som parameter</w:t>
-            </w:r>
-          </w:p>
-        </w:tc>
-      </w:tr>
-      <w:tr>
-        <w:tc>
-          <w:tcPr>
-            <w:tcW w:w="1838" w:type="dxa"/>
-          </w:tcPr>
-          <w:p>
-            <w:r>
-              <w:t>Operations</w:t>
-            </w:r>
-          </w:p>
-        </w:tc>
-        <w:tc>
-          <w:tcPr>
-            <w:tcW w:w="7512" w:type="dxa"/>
-          </w:tcPr>
-          <w:p/>
-        </w:tc>
-      </w:tr>
-      <w:tr>
-        <w:tc>
-          <w:tcPr>
-            <w:tcW w:w="1838" w:type="dxa"/>
-          </w:tcPr>
-          <w:p>
-            <w:r>
-              <w:t>Packaging</w:t>
-            </w:r>
-          </w:p>
-        </w:tc>
-        <w:tc>
-          <w:tcPr>
-            <w:tcW w:w="7512" w:type="dxa"/>
-          </w:tcPr>
-          <w:p/>
-        </w:tc>
-      </w:tr>
-      <w:tr>
-        <w:tc>
-          <w:tcPr>
-            <w:tcW w:w="1838" w:type="dxa"/>
-          </w:tcPr>
-          <w:p>
-            <w:r>
-              <w:t>Legal</w:t>
-            </w:r>
-          </w:p>
-        </w:tc>
-        <w:tc>
-          <w:tcPr>
-            <w:tcW w:w="7512" w:type="dxa"/>
-          </w:tcPr>
-          <w:p/>
-        </w:tc>
-      </w:tr>
-    </w:tbl>
-    <w:p>
-      <w:r>
-        <w:t>Navision</w:t>
+      <w:r>
+        <w:t xml:space="preserve"> requirements</w:t>
       </w:r>
     </w:p>
     <w:p>
@@ -411,19 +29,14 @@
           <w:lang w:val="da-DK"/>
         </w:rPr>
       </w:pPr>
-      <w:proofErr w:type="spellStart"/>
-      <w:r>
-        <w:rPr>
-          <w:lang w:val="da-DK"/>
-        </w:rPr>
-        <w:t>Use</w:t>
-      </w:r>
-      <w:proofErr w:type="spellEnd"/>
-      <w:r>
-        <w:rPr>
-          <w:lang w:val="da-DK"/>
-        </w:rPr>
-        <w:t xml:space="preserve"> case 3: Hent aktiv produktions data</w:t>
+      <w:r>
+        <w:t>Use case</w:t>
+      </w:r>
+      <w:r>
+        <w:rPr>
+          <w:lang w:val="da-DK"/>
+        </w:rPr>
+        <w:t xml:space="preserve"> 3: Hent aktiv produktions data</w:t>
       </w:r>
     </w:p>
     <w:p>
@@ -438,26 +51,13 @@
         </w:rPr>
       </w:pPr>
       <w:r>
-        <w:t>U</w:t>
-      </w:r>
-      <w:r>
-        <w:t xml:space="preserve">se case 4: Send </w:t>
-      </w:r>
-      <w:proofErr w:type="spellStart"/>
-      <w:r>
-        <w:t>aktiv</w:t>
-      </w:r>
-      <w:proofErr w:type="spellEnd"/>
-      <w:r>
-        <w:t xml:space="preserve"> </w:t>
-      </w:r>
-      <w:proofErr w:type="spellStart"/>
-      <w:r>
-        <w:t>produktions</w:t>
-      </w:r>
-      <w:proofErr w:type="spellEnd"/>
-      <w:r>
-        <w:t xml:space="preserve"> data</w:t>
+        <w:t>Use case</w:t>
+      </w:r>
+      <w:r>
+        <w:rPr>
+          <w:lang w:val="da-DK"/>
+        </w:rPr>
+        <w:t xml:space="preserve"> 4: Send aktiv produktions data</w:t>
       </w:r>
     </w:p>
     <w:p>
@@ -467,48 +67,67 @@
           <w:ilvl w:val="0"/>
           <w:numId w:val="1"/>
         </w:numPr>
-      </w:pPr>
-      <w:r>
-        <w:t>U</w:t>
-      </w:r>
-      <w:r>
-        <w:t xml:space="preserve">se case 5: Log </w:t>
-      </w:r>
-      <w:proofErr w:type="spellStart"/>
-      <w:r>
-        <w:t>gemt</w:t>
-      </w:r>
-      <w:proofErr w:type="spellEnd"/>
-      <w:r>
-        <w:t xml:space="preserve"> data</w:t>
-      </w:r>
+        <w:rPr>
+          <w:lang w:val="da-DK"/>
+        </w:rPr>
+      </w:pPr>
+      <w:r>
+        <w:t xml:space="preserve">Use case 5: </w:t>
+      </w:r>
+      <w:r>
+        <w:rPr>
+          <w:lang w:val="da-DK"/>
+        </w:rPr>
+        <w:t>Log gemt data</w:t>
+      </w:r>
+      <w:bookmarkStart w:id="0" w:name="_GoBack"/>
+      <w:bookmarkEnd w:id="0"/>
     </w:p>
     <w:p>
       <w:r>
         <w:t>Usability</w:t>
       </w:r>
-      <w:r>
-        <w:tab/>
+    </w:p>
+    <w:p>
+      <w:pPr>
+        <w:pStyle w:val="ListParagraph"/>
+        <w:numPr>
+          <w:ilvl w:val="0"/>
+          <w:numId w:val="1"/>
+        </w:numPr>
+        <w:rPr>
+          <w:lang w:val="da-DK"/>
+        </w:rPr>
+      </w:pPr>
+      <w:r>
+        <w:rPr>
+          <w:lang w:val="da-DK"/>
+        </w:rPr>
+        <w:t>Systemet skal dokumenteres I f</w:t>
+      </w:r>
+      <w:r>
+        <w:rPr>
+          <w:lang w:val="da-DK"/>
+        </w:rPr>
+        <w:t>orm af manual til opsætning</w:t>
       </w:r>
     </w:p>
     <w:p>
       <w:r>
         <w:t>Reliability</w:t>
       </w:r>
-      <w:r>
-        <w:tab/>
-      </w:r>
-    </w:p>
-    <w:p>
-      <w:pPr>
-        <w:rPr>
-          <w:lang w:val="da-DK"/>
-        </w:rPr>
-      </w:pPr>
-      <w:r>
-        <w:rPr>
-          <w:lang w:val="da-DK"/>
-        </w:rPr>
+    </w:p>
+    <w:p>
+      <w:pPr>
+        <w:pStyle w:val="ListParagraph"/>
+        <w:numPr>
+          <w:ilvl w:val="0"/>
+          <w:numId w:val="1"/>
+        </w:numPr>
+      </w:pPr>
+    </w:p>
+    <w:p>
+      <w:r>
         <w:t>Performance</w:t>
       </w:r>
     </w:p>
@@ -529,42 +148,52 @@
         </w:rPr>
         <w:t>Forespørgsler skal tage under 10 sec. 90% af tiden</w:t>
       </w:r>
-    </w:p>
-    <w:p>
-      <w:pPr>
-        <w:rPr>
-          <w:lang w:val="da-DK"/>
-        </w:rPr>
-      </w:pPr>
-      <w:proofErr w:type="spellStart"/>
-      <w:r>
-        <w:rPr>
-          <w:lang w:val="da-DK"/>
-        </w:rPr>
+      <w:r>
+        <w:rPr>
+          <w:lang w:val="da-DK"/>
+        </w:rPr>
+        <w:t>.</w:t>
+      </w:r>
+    </w:p>
+    <w:p>
+      <w:pPr>
+        <w:pStyle w:val="ListParagraph"/>
+        <w:numPr>
+          <w:ilvl w:val="0"/>
+          <w:numId w:val="1"/>
+        </w:numPr>
+        <w:rPr>
+          <w:lang w:val="da-DK"/>
+        </w:rPr>
+      </w:pPr>
+      <w:r>
+        <w:rPr>
+          <w:lang w:val="da-DK"/>
+        </w:rPr>
+        <w:t>Kun ændrede data ønskes overført.</w:t>
+      </w:r>
+    </w:p>
+    <w:p>
+      <w:r>
         <w:t>Supportability</w:t>
       </w:r>
-      <w:proofErr w:type="spellEnd"/>
-      <w:r>
-        <w:rPr>
-          <w:lang w:val="da-DK"/>
-        </w:rPr>
-        <w:tab/>
-      </w:r>
-    </w:p>
-    <w:p>
-      <w:pPr>
-        <w:rPr>
-          <w:lang w:val="da-DK"/>
-        </w:rPr>
-      </w:pPr>
-      <w:proofErr w:type="spellStart"/>
-      <w:r>
-        <w:rPr>
-          <w:lang w:val="da-DK"/>
-        </w:rPr>
+    </w:p>
+    <w:p>
+      <w:pPr>
+        <w:pStyle w:val="ListParagraph"/>
+        <w:numPr>
+          <w:ilvl w:val="0"/>
+          <w:numId w:val="1"/>
+        </w:numPr>
+        <w:rPr>
+          <w:lang w:val="da-DK"/>
+        </w:rPr>
+      </w:pPr>
+    </w:p>
+    <w:p>
+      <w:r>
         <w:t>Implementation</w:t>
       </w:r>
-      <w:proofErr w:type="spellEnd"/>
     </w:p>
     <w:p>
       <w:pPr>
@@ -599,19 +228,17 @@
         <w:rPr>
           <w:lang w:val="da-DK"/>
         </w:rPr>
-        <w:t>Sprog: C/AL</w:t>
-      </w:r>
-    </w:p>
-    <w:p>
-      <w:pPr>
-        <w:rPr>
-          <w:lang w:val="da-DK"/>
-        </w:rPr>
-      </w:pPr>
-      <w:r>
-        <w:rPr>
-          <w:lang w:val="da-DK"/>
-        </w:rPr>
+        <w:t>Underliggende s</w:t>
+      </w:r>
+      <w:r>
+        <w:rPr>
+          <w:lang w:val="da-DK"/>
+        </w:rPr>
+        <w:t>prog: C/AL</w:t>
+      </w:r>
+    </w:p>
+    <w:p>
+      <w:r>
         <w:t>Interface</w:t>
       </w:r>
     </w:p>
@@ -654,45 +281,120 @@
         <w:rPr>
           <w:lang w:val="da-DK"/>
         </w:rPr>
-        <w:t xml:space="preserve">mport af data som et SOAP funktionskald med et </w:t>
-      </w:r>
+        <w:t>mport af data som et SOAP funktionskald med et XML</w:t>
+      </w:r>
+      <w:r>
+        <w:rPr>
+          <w:lang w:val="da-DK"/>
+        </w:rPr>
+        <w:t>-</w:t>
+      </w:r>
+      <w:r>
+        <w:rPr>
+          <w:lang w:val="da-DK"/>
+        </w:rPr>
+        <w:t>dokument som parameter</w:t>
+      </w:r>
+    </w:p>
+    <w:p>
+      <w:pPr>
+        <w:pStyle w:val="ListParagraph"/>
+        <w:numPr>
+          <w:ilvl w:val="0"/>
+          <w:numId w:val="1"/>
+        </w:numPr>
+        <w:rPr>
+          <w:lang w:val="da-DK"/>
+        </w:rPr>
+      </w:pPr>
+      <w:r>
+        <w:rPr>
+          <w:lang w:val="da-DK"/>
+        </w:rPr>
+        <w:t>Sikkerhed i form af speciel bruger oprettet i NAV</w:t>
+      </w:r>
+    </w:p>
+    <w:p>
+      <w:r>
+        <w:t>Operations</w:t>
+      </w:r>
+    </w:p>
+    <w:p>
+      <w:r>
+        <w:t>Packaging</w:t>
+      </w:r>
+    </w:p>
+    <w:p>
+      <w:pPr>
+        <w:pStyle w:val="ListParagraph"/>
+        <w:numPr>
+          <w:ilvl w:val="0"/>
+          <w:numId w:val="1"/>
+        </w:numPr>
+        <w:rPr>
+          <w:lang w:val="da-DK"/>
+        </w:rPr>
+      </w:pPr>
+      <w:r>
+        <w:rPr>
+          <w:lang w:val="da-DK"/>
+        </w:rPr>
+        <w:t>.zip</w:t>
+      </w:r>
+      <w:r>
+        <w:rPr>
+          <w:lang w:val="da-DK"/>
+        </w:rPr>
+        <w:t xml:space="preserve"> fil med</w:t>
+      </w:r>
+    </w:p>
+    <w:p>
+      <w:pPr>
+        <w:pStyle w:val="ListParagraph"/>
+        <w:numPr>
+          <w:ilvl w:val="1"/>
+          <w:numId w:val="1"/>
+        </w:numPr>
+        <w:rPr>
+          <w:lang w:val="da-DK"/>
+        </w:rPr>
+      </w:pPr>
       <w:proofErr w:type="gramStart"/>
       <w:r>
         <w:rPr>
           <w:lang w:val="da-DK"/>
         </w:rPr>
-        <w:t>XML dokument</w:t>
+        <w:t>.fob</w:t>
       </w:r>
       <w:proofErr w:type="gramEnd"/>
       <w:r>
         <w:rPr>
           <w:lang w:val="da-DK"/>
         </w:rPr>
-        <w:t xml:space="preserve"> som parameter</w:t>
-      </w:r>
-    </w:p>
-    <w:p>
-      <w:r>
-        <w:t>Operations</w:t>
-      </w:r>
-      <w:r>
-        <w:tab/>
-      </w:r>
-    </w:p>
-    <w:p>
-      <w:r>
-        <w:t>Packaging</w:t>
-      </w:r>
-      <w:r>
-        <w:tab/>
+        <w:t xml:space="preserve"> fil fra Navision</w:t>
+      </w:r>
+    </w:p>
+    <w:p>
+      <w:pPr>
+        <w:pStyle w:val="ListParagraph"/>
+        <w:numPr>
+          <w:ilvl w:val="1"/>
+          <w:numId w:val="1"/>
+        </w:numPr>
+        <w:rPr>
+          <w:lang w:val="da-DK"/>
+        </w:rPr>
+      </w:pPr>
+      <w:r>
+        <w:rPr>
+          <w:lang w:val="da-DK"/>
+        </w:rPr>
+        <w:t>dokumentation</w:t>
       </w:r>
     </w:p>
     <w:p>
       <w:r>
         <w:t>Legal</w:t>
-      </w:r>
-      <w:r>
-        <w:tab/>
       </w:r>
     </w:p>
     <w:p/>
@@ -723,7 +425,7 @@
         <w:rFonts w:ascii="Symbol" w:eastAsiaTheme="minorHAnsi" w:hAnsi="Symbol" w:cstheme="minorBidi" w:hint="default"/>
       </w:rPr>
     </w:lvl>
-    <w:lvl w:ilvl="1" w:tplc="04090003" w:tentative="1">
+    <w:lvl w:ilvl="1" w:tplc="04090003">
       <w:start w:val="1"/>
       <w:numFmt w:val="bullet"/>
       <w:lvlText w:val="o"/>

</xml_diff>

<commit_message>
Add error message requirement
</commit_message>
<xml_diff>
--- a/Krav/FURPS+.docx
+++ b/Krav/FURPS+.docx
@@ -30,13 +30,13 @@
         </w:rPr>
       </w:pPr>
       <w:r>
-        <w:t>Use case</w:t>
-      </w:r>
-      <w:r>
-        <w:rPr>
-          <w:lang w:val="da-DK"/>
-        </w:rPr>
-        <w:t xml:space="preserve"> 3: Hent aktiv produktions data</w:t>
+        <w:t>Use case 3</w:t>
+      </w:r>
+      <w:r>
+        <w:rPr>
+          <w:lang w:val="da-DK"/>
+        </w:rPr>
+        <w:t>: Hent aktiv produktions data</w:t>
       </w:r>
     </w:p>
     <w:p>
@@ -51,13 +51,13 @@
         </w:rPr>
       </w:pPr>
       <w:r>
-        <w:t>Use case</w:t>
-      </w:r>
-      <w:r>
-        <w:rPr>
-          <w:lang w:val="da-DK"/>
-        </w:rPr>
-        <w:t xml:space="preserve"> 4: Send aktiv produktions data</w:t>
+        <w:t>Use case 4</w:t>
+      </w:r>
+      <w:r>
+        <w:rPr>
+          <w:lang w:val="da-DK"/>
+        </w:rPr>
+        <w:t>: Send aktiv produktions data</w:t>
       </w:r>
     </w:p>
     <w:p>
@@ -79,104 +79,119 @@
           <w:lang w:val="da-DK"/>
         </w:rPr>
         <w:t>Log gemt data</w:t>
+      </w:r>
+    </w:p>
+    <w:p>
+      <w:r>
+        <w:t>Usability</w:t>
+      </w:r>
+    </w:p>
+    <w:p>
+      <w:pPr>
+        <w:pStyle w:val="ListParagraph"/>
+        <w:numPr>
+          <w:ilvl w:val="0"/>
+          <w:numId w:val="1"/>
+        </w:numPr>
+        <w:rPr>
+          <w:lang w:val="da-DK"/>
+        </w:rPr>
+      </w:pPr>
+      <w:r>
+        <w:rPr>
+          <w:lang w:val="da-DK"/>
+        </w:rPr>
+        <w:t>Systemet skal dokumenteres I f</w:t>
+      </w:r>
+      <w:r>
+        <w:rPr>
+          <w:lang w:val="da-DK"/>
+        </w:rPr>
+        <w:t>orm af manual til opsætning</w:t>
+      </w:r>
+    </w:p>
+    <w:p>
+      <w:r>
+        <w:t>Reliability</w:t>
+      </w:r>
+    </w:p>
+    <w:p>
+      <w:pPr>
+        <w:pStyle w:val="ListParagraph"/>
+        <w:numPr>
+          <w:ilvl w:val="0"/>
+          <w:numId w:val="1"/>
+        </w:numPr>
+        <w:rPr>
+          <w:lang w:val="da-DK"/>
+        </w:rPr>
+      </w:pPr>
+      <w:r>
+        <w:rPr>
+          <w:lang w:val="da-DK"/>
+        </w:rPr>
+        <w:t>Hvis der ved modtagelse a</w:t>
+      </w:r>
+      <w:r>
+        <w:rPr>
+          <w:lang w:val="da-DK"/>
+        </w:rPr>
+        <w:t>f data er nogen form for konflikt når data skal skrives til NAV databasen, skal ingen ændringer gemmes og en passende fejlmeddelelse returneres.</w:t>
+      </w:r>
+    </w:p>
+    <w:p>
+      <w:r>
+        <w:t>Performance</w:t>
+      </w:r>
+    </w:p>
+    <w:p>
+      <w:pPr>
+        <w:pStyle w:val="ListParagraph"/>
+        <w:numPr>
+          <w:ilvl w:val="0"/>
+          <w:numId w:val="1"/>
+        </w:numPr>
+        <w:rPr>
+          <w:lang w:val="da-DK"/>
+        </w:rPr>
+      </w:pPr>
+      <w:r>
+        <w:rPr>
+          <w:lang w:val="da-DK"/>
+        </w:rPr>
+        <w:t>Forespørgsler skal tage under 10 sec. 90% af tiden</w:t>
+      </w:r>
+      <w:r>
+        <w:rPr>
+          <w:lang w:val="da-DK"/>
+        </w:rPr>
+        <w:t>.</w:t>
+      </w:r>
+    </w:p>
+    <w:p>
+      <w:pPr>
+        <w:pStyle w:val="ListParagraph"/>
+        <w:numPr>
+          <w:ilvl w:val="0"/>
+          <w:numId w:val="1"/>
+        </w:numPr>
+        <w:rPr>
+          <w:lang w:val="da-DK"/>
+        </w:rPr>
+      </w:pPr>
+      <w:r>
+        <w:rPr>
+          <w:lang w:val="da-DK"/>
+        </w:rPr>
+        <w:t>Kun ændrede data ønskes overført.</w:t>
+      </w:r>
+    </w:p>
+    <w:p>
+      <w:r>
+        <w:t>Supportability</w:t>
       </w:r>
       <w:bookmarkStart w:id="0" w:name="_GoBack"/>
       <w:bookmarkEnd w:id="0"/>
-    </w:p>
-    <w:p>
-      <w:r>
-        <w:t>Usability</w:t>
-      </w:r>
-    </w:p>
-    <w:p>
-      <w:pPr>
-        <w:pStyle w:val="ListParagraph"/>
-        <w:numPr>
-          <w:ilvl w:val="0"/>
-          <w:numId w:val="1"/>
-        </w:numPr>
-        <w:rPr>
-          <w:lang w:val="da-DK"/>
-        </w:rPr>
-      </w:pPr>
-      <w:r>
-        <w:rPr>
-          <w:lang w:val="da-DK"/>
-        </w:rPr>
-        <w:t>Systemet skal dokumenteres I f</w:t>
-      </w:r>
-      <w:r>
-        <w:rPr>
-          <w:lang w:val="da-DK"/>
-        </w:rPr>
-        <w:t>orm af manual til opsætning</w:t>
-      </w:r>
-    </w:p>
-    <w:p>
-      <w:r>
-        <w:t>Reliability</w:t>
-      </w:r>
-    </w:p>
-    <w:p>
-      <w:pPr>
-        <w:pStyle w:val="ListParagraph"/>
-        <w:numPr>
-          <w:ilvl w:val="0"/>
-          <w:numId w:val="1"/>
-        </w:numPr>
-      </w:pPr>
-    </w:p>
-    <w:p>
-      <w:r>
-        <w:t>Performance</w:t>
-      </w:r>
-    </w:p>
-    <w:p>
-      <w:pPr>
-        <w:pStyle w:val="ListParagraph"/>
-        <w:numPr>
-          <w:ilvl w:val="0"/>
-          <w:numId w:val="1"/>
-        </w:numPr>
-        <w:rPr>
-          <w:lang w:val="da-DK"/>
-        </w:rPr>
-      </w:pPr>
-      <w:r>
-        <w:rPr>
-          <w:lang w:val="da-DK"/>
-        </w:rPr>
-        <w:t>Forespørgsler skal tage under 10 sec. 90% af tiden</w:t>
-      </w:r>
-      <w:r>
-        <w:rPr>
-          <w:lang w:val="da-DK"/>
-        </w:rPr>
-        <w:t>.</w:t>
-      </w:r>
-    </w:p>
-    <w:p>
-      <w:pPr>
-        <w:pStyle w:val="ListParagraph"/>
-        <w:numPr>
-          <w:ilvl w:val="0"/>
-          <w:numId w:val="1"/>
-        </w:numPr>
-        <w:rPr>
-          <w:lang w:val="da-DK"/>
-        </w:rPr>
-      </w:pPr>
-      <w:r>
-        <w:rPr>
-          <w:lang w:val="da-DK"/>
-        </w:rPr>
-        <w:t>Kun ændrede data ønskes overført.</w:t>
-      </w:r>
-    </w:p>
-    <w:p>
-      <w:r>
-        <w:t>Supportability</w:t>
-      </w:r>
     </w:p>
     <w:p>
       <w:pPr>
@@ -1348,4 +1363,16 @@
     </a:ext>
   </a:extLst>
 </a:theme>
+</file>
+
+<file path=customXml/item1.xml><?xml version="1.0" encoding="utf-8"?>
+<b:Sources xmlns:b="http://schemas.openxmlformats.org/officeDocument/2006/bibliography" xmlns="http://schemas.openxmlformats.org/officeDocument/2006/bibliography" SelectedStyle="\APASixthEditionOfficeOnline.xsl" StyleName="APA" Version="6"/>
+</file>
+
+<file path=customXml/itemProps1.xml><?xml version="1.0" encoding="utf-8"?>
+<ds:datastoreItem xmlns:ds="http://schemas.openxmlformats.org/officeDocument/2006/customXml" ds:itemID="{85D00D94-2D99-4D7E-8A59-3BCCD6374F40}">
+  <ds:schemaRefs>
+    <ds:schemaRef ds:uri="http://schemas.openxmlformats.org/officeDocument/2006/bibliography"/>
+  </ds:schemaRefs>
+</ds:datastoreItem>
 </file>
</xml_diff>